<commit_message>
Submitted copy, content plan, and content copy
</commit_message>
<xml_diff>
--- a/WEB213_KeywordResearchStrategyActivity.docx
+++ b/WEB213_KeywordResearchStrategyActivity.docx
@@ -1,6 +1,6 @@
 
 <file path=word/document.xml><?xml version="1.0" encoding="utf-8"?>
-<w:document xmlns:wpc="http://schemas.microsoft.com/office/word/2010/wordprocessingCanvas" xmlns:cx="http://schemas.microsoft.com/office/drawing/2014/chartex" xmlns:mc="http://schemas.openxmlformats.org/markup-compatibility/2006" xmlns:o="urn:schemas-microsoft-com:office:office" xmlns:r="http://schemas.openxmlformats.org/officeDocument/2006/relationships" xmlns:m="http://schemas.openxmlformats.org/officeDocument/2006/math" xmlns:v="urn:schemas-microsoft-com:vml" xmlns:wp14="http://schemas.microsoft.com/office/word/2010/wordprocessingDrawing" xmlns:wp="http://schemas.openxmlformats.org/drawingml/2006/wordprocessingDrawing" xmlns:w10="urn:schemas-microsoft-com:office:word" xmlns:w="http://schemas.openxmlformats.org/wordprocessingml/2006/main" xmlns:w14="http://schemas.microsoft.com/office/word/2010/wordml" xmlns:w15="http://schemas.microsoft.com/office/word/2012/wordml" xmlns:w16se="http://schemas.microsoft.com/office/word/2015/wordml/symex" xmlns:wpg="http://schemas.microsoft.com/office/word/2010/wordprocessingGroup" xmlns:wpi="http://schemas.microsoft.com/office/word/2010/wordprocessingInk" xmlns:wne="http://schemas.microsoft.com/office/word/2006/wordml" xmlns:wps="http://schemas.microsoft.com/office/word/2010/wordprocessingShape" mc:Ignorable="w14 w15 w16se wp14">
+<w:document xmlns:wpc="http://schemas.microsoft.com/office/word/2010/wordprocessingCanvas" xmlns:cx="http://schemas.microsoft.com/office/drawing/2014/chartex" xmlns:cx1="http://schemas.microsoft.com/office/drawing/2015/9/8/chartex" xmlns:mc="http://schemas.openxmlformats.org/markup-compatibility/2006" xmlns:o="urn:schemas-microsoft-com:office:office" xmlns:r="http://schemas.openxmlformats.org/officeDocument/2006/relationships" xmlns:m="http://schemas.openxmlformats.org/officeDocument/2006/math" xmlns:v="urn:schemas-microsoft-com:vml" xmlns:wp14="http://schemas.microsoft.com/office/word/2010/wordprocessingDrawing" xmlns:wp="http://schemas.openxmlformats.org/drawingml/2006/wordprocessingDrawing" xmlns:w10="urn:schemas-microsoft-com:office:word" xmlns:w="http://schemas.openxmlformats.org/wordprocessingml/2006/main" xmlns:w14="http://schemas.microsoft.com/office/word/2010/wordml" xmlns:w15="http://schemas.microsoft.com/office/word/2012/wordml" xmlns:w16se="http://schemas.microsoft.com/office/word/2015/wordml/symex" xmlns:wpg="http://schemas.microsoft.com/office/word/2010/wordprocessingGroup" xmlns:wpi="http://schemas.microsoft.com/office/word/2010/wordprocessingInk" xmlns:wne="http://schemas.microsoft.com/office/word/2006/wordml" xmlns:wps="http://schemas.microsoft.com/office/word/2010/wordprocessingShape" mc:Ignorable="w14 w15 w16se wp14">
   <w:body>
     <w:p>
       <w:pPr>
@@ -252,29 +252,65 @@
       <w:r>
         <w:t xml:space="preserve"> (apparently access has been blocked for student account since last semester)</w:t>
       </w:r>
+      <w:r>
+        <w:br/>
+      </w:r>
+      <w:r>
+        <w:br/>
+      </w:r>
+      <w:r>
+        <w:rPr>
+          <w:b/>
+        </w:rPr>
+        <w:t>NOTE</w:t>
+      </w:r>
+      <w:r>
+        <w:rPr>
+          <w:b/>
+        </w:rPr>
+        <w:t>S</w:t>
+      </w:r>
+      <w:r>
+        <w:t>: You will need to add a 10 ce</w:t>
+      </w:r>
+      <w:r>
+        <w:t>nt campaign and then delete it.</w:t>
+      </w:r>
+    </w:p>
+    <w:p>
+      <w:pPr>
+        <w:spacing w:after="8" w:line="259" w:lineRule="auto"/>
+        <w:ind w:left="720" w:right="22" w:firstLine="0"/>
+        <w:rPr>
+          <w:b/>
+        </w:rPr>
+      </w:pPr>
+      <w:r>
+        <w:rPr>
+          <w:b/>
+          <w:color w:val="FF0000"/>
+        </w:rPr>
+        <w:t>Make sure that you sign out of Google completely before signing in with you NON-student account.</w:t>
+      </w:r>
+      <w:r>
+        <w:rPr>
+          <w:b/>
+        </w:rPr>
+        <w:br/>
+      </w:r>
+    </w:p>
+    <w:p>
+      <w:pPr>
+        <w:pStyle w:val="Heading2"/>
+      </w:pPr>
+      <w:r>
+        <w:t xml:space="preserve">Brainstorm  </w:t>
+      </w:r>
       <w:bookmarkStart w:id="0" w:name="_GoBack"/>
       <w:bookmarkEnd w:id="0"/>
     </w:p>
     <w:p>
       <w:pPr>
-        <w:spacing w:after="8" w:line="259" w:lineRule="auto"/>
-        <w:ind w:left="360" w:right="22" w:firstLine="0"/>
-      </w:pPr>
-      <w:r>
-        <w:br/>
-        <w:t>NOTE: You will need to add a 10 cent campaign and then delete it.</w:t>
-      </w:r>
-    </w:p>
-    <w:p>
-      <w:pPr>
-        <w:pStyle w:val="Heading2"/>
-      </w:pPr>
-      <w:r>
-        <w:t xml:space="preserve">Brainstorm  </w:t>
-      </w:r>
-    </w:p>
-    <w:p>
-      <w:pPr>
         <w:spacing w:after="66"/>
       </w:pPr>
       <w:r>
@@ -383,6 +419,7 @@
         <w:pStyle w:val="Heading2"/>
       </w:pPr>
       <w:r>
+        <w:lastRenderedPageBreak/>
         <w:t xml:space="preserve">Expand Your Keywords  </w:t>
       </w:r>
     </w:p>
@@ -391,11 +428,7 @@
         <w:ind w:left="9"/>
       </w:pPr>
       <w:r>
-        <w:t xml:space="preserve">The next step is to use Google's AdWords tool. You will need to put the terms and phrases that you brainstormed into the keyword tool, then find related words and </w:t>
-      </w:r>
-      <w:r>
-        <w:lastRenderedPageBreak/>
-        <w:t xml:space="preserve">phrases to expand the list.  Use the instructions below to expand your brainstorm keyword list.   </w:t>
+        <w:t xml:space="preserve">The next step is to use Google's AdWords tool. You will need to put the terms and phrases that you brainstormed into the keyword tool, then find related words and phrases to expand the list.  Use the instructions below to expand your brainstorm keyword list.   </w:t>
       </w:r>
     </w:p>
     <w:p>
@@ -756,6 +789,7 @@
         <w:ind w:left="9"/>
       </w:pPr>
       <w:r>
+        <w:lastRenderedPageBreak/>
         <w:t xml:space="preserve">Search one of the keywords or phrases from the previous activity using a search engine of your choice, and then identify the website that appears </w:t>
       </w:r>
       <w:r>
@@ -794,7 +828,6 @@
         <w:ind w:left="9"/>
       </w:pPr>
       <w:r>
-        <w:lastRenderedPageBreak/>
         <w:t xml:space="preserve">Use the Open Site Explorer Tool to analyze each site’s statistics.    </w:t>
       </w:r>
     </w:p>
@@ -960,7 +993,7 @@
 </file>
 
 <file path=word/endnotes.xml><?xml version="1.0" encoding="utf-8"?>
-<w:endnotes xmlns:wpc="http://schemas.microsoft.com/office/word/2010/wordprocessingCanvas" xmlns:cx="http://schemas.microsoft.com/office/drawing/2014/chartex" xmlns:mc="http://schemas.openxmlformats.org/markup-compatibility/2006" xmlns:o="urn:schemas-microsoft-com:office:office" xmlns:r="http://schemas.openxmlformats.org/officeDocument/2006/relationships" xmlns:m="http://schemas.openxmlformats.org/officeDocument/2006/math" xmlns:v="urn:schemas-microsoft-com:vml" xmlns:wp14="http://schemas.microsoft.com/office/word/2010/wordprocessingDrawing" xmlns:wp="http://schemas.openxmlformats.org/drawingml/2006/wordprocessingDrawing" xmlns:w10="urn:schemas-microsoft-com:office:word" xmlns:w="http://schemas.openxmlformats.org/wordprocessingml/2006/main" xmlns:w14="http://schemas.microsoft.com/office/word/2010/wordml" xmlns:w15="http://schemas.microsoft.com/office/word/2012/wordml" xmlns:w16se="http://schemas.microsoft.com/office/word/2015/wordml/symex" xmlns:wpg="http://schemas.microsoft.com/office/word/2010/wordprocessingGroup" xmlns:wpi="http://schemas.microsoft.com/office/word/2010/wordprocessingInk" xmlns:wne="http://schemas.microsoft.com/office/word/2006/wordml" xmlns:wps="http://schemas.microsoft.com/office/word/2010/wordprocessingShape" mc:Ignorable="w14 w15 w16se wp14">
+<w:endnotes xmlns:wpc="http://schemas.microsoft.com/office/word/2010/wordprocessingCanvas" xmlns:cx="http://schemas.microsoft.com/office/drawing/2014/chartex" xmlns:cx1="http://schemas.microsoft.com/office/drawing/2015/9/8/chartex" xmlns:mc="http://schemas.openxmlformats.org/markup-compatibility/2006" xmlns:o="urn:schemas-microsoft-com:office:office" xmlns:r="http://schemas.openxmlformats.org/officeDocument/2006/relationships" xmlns:m="http://schemas.openxmlformats.org/officeDocument/2006/math" xmlns:v="urn:schemas-microsoft-com:vml" xmlns:wp14="http://schemas.microsoft.com/office/word/2010/wordprocessingDrawing" xmlns:wp="http://schemas.openxmlformats.org/drawingml/2006/wordprocessingDrawing" xmlns:w10="urn:schemas-microsoft-com:office:word" xmlns:w="http://schemas.openxmlformats.org/wordprocessingml/2006/main" xmlns:w14="http://schemas.microsoft.com/office/word/2010/wordml" xmlns:w15="http://schemas.microsoft.com/office/word/2012/wordml" xmlns:w16se="http://schemas.microsoft.com/office/word/2015/wordml/symex" xmlns:wpg="http://schemas.microsoft.com/office/word/2010/wordprocessingGroup" xmlns:wpi="http://schemas.microsoft.com/office/word/2010/wordprocessingInk" xmlns:wne="http://schemas.microsoft.com/office/word/2006/wordml" xmlns:wps="http://schemas.microsoft.com/office/word/2010/wordprocessingShape" mc:Ignorable="w14 w15 w16se wp14">
   <w:endnote w:type="separator" w:id="-1">
     <w:p>
       <w:pPr>
@@ -985,7 +1018,7 @@
 </file>
 
 <file path=word/footer1.xml><?xml version="1.0" encoding="utf-8"?>
-<w:ftr xmlns:wpc="http://schemas.microsoft.com/office/word/2010/wordprocessingCanvas" xmlns:cx="http://schemas.microsoft.com/office/drawing/2014/chartex" xmlns:mc="http://schemas.openxmlformats.org/markup-compatibility/2006" xmlns:o="urn:schemas-microsoft-com:office:office" xmlns:r="http://schemas.openxmlformats.org/officeDocument/2006/relationships" xmlns:m="http://schemas.openxmlformats.org/officeDocument/2006/math" xmlns:v="urn:schemas-microsoft-com:vml" xmlns:wp14="http://schemas.microsoft.com/office/word/2010/wordprocessingDrawing" xmlns:wp="http://schemas.openxmlformats.org/drawingml/2006/wordprocessingDrawing" xmlns:w10="urn:schemas-microsoft-com:office:word" xmlns:w="http://schemas.openxmlformats.org/wordprocessingml/2006/main" xmlns:w14="http://schemas.microsoft.com/office/word/2010/wordml" xmlns:w15="http://schemas.microsoft.com/office/word/2012/wordml" xmlns:w16se="http://schemas.microsoft.com/office/word/2015/wordml/symex" xmlns:wpg="http://schemas.microsoft.com/office/word/2010/wordprocessingGroup" xmlns:wpi="http://schemas.microsoft.com/office/word/2010/wordprocessingInk" xmlns:wne="http://schemas.microsoft.com/office/word/2006/wordml" xmlns:wps="http://schemas.microsoft.com/office/word/2010/wordprocessingShape" mc:Ignorable="w14 w15 w16se wp14">
+<w:ftr xmlns:wpc="http://schemas.microsoft.com/office/word/2010/wordprocessingCanvas" xmlns:cx="http://schemas.microsoft.com/office/drawing/2014/chartex" xmlns:cx1="http://schemas.microsoft.com/office/drawing/2015/9/8/chartex" xmlns:mc="http://schemas.openxmlformats.org/markup-compatibility/2006" xmlns:o="urn:schemas-microsoft-com:office:office" xmlns:r="http://schemas.openxmlformats.org/officeDocument/2006/relationships" xmlns:m="http://schemas.openxmlformats.org/officeDocument/2006/math" xmlns:v="urn:schemas-microsoft-com:vml" xmlns:wp14="http://schemas.microsoft.com/office/word/2010/wordprocessingDrawing" xmlns:wp="http://schemas.openxmlformats.org/drawingml/2006/wordprocessingDrawing" xmlns:w10="urn:schemas-microsoft-com:office:word" xmlns:w="http://schemas.openxmlformats.org/wordprocessingml/2006/main" xmlns:w14="http://schemas.microsoft.com/office/word/2010/wordml" xmlns:w15="http://schemas.microsoft.com/office/word/2012/wordml" xmlns:w16se="http://schemas.microsoft.com/office/word/2015/wordml/symex" xmlns:wpg="http://schemas.microsoft.com/office/word/2010/wordprocessingGroup" xmlns:wpi="http://schemas.microsoft.com/office/word/2010/wordprocessingInk" xmlns:wne="http://schemas.microsoft.com/office/word/2006/wordml" xmlns:wps="http://schemas.microsoft.com/office/word/2010/wordprocessingShape" mc:Ignorable="w14 w15 w16se wp14">
   <w:p>
     <w:pPr>
       <w:tabs>
@@ -1043,7 +1076,7 @@
 </file>
 
 <file path=word/footer2.xml><?xml version="1.0" encoding="utf-8"?>
-<w:ftr xmlns:wpc="http://schemas.microsoft.com/office/word/2010/wordprocessingCanvas" xmlns:cx="http://schemas.microsoft.com/office/drawing/2014/chartex" xmlns:mc="http://schemas.openxmlformats.org/markup-compatibility/2006" xmlns:o="urn:schemas-microsoft-com:office:office" xmlns:r="http://schemas.openxmlformats.org/officeDocument/2006/relationships" xmlns:m="http://schemas.openxmlformats.org/officeDocument/2006/math" xmlns:v="urn:schemas-microsoft-com:vml" xmlns:wp14="http://schemas.microsoft.com/office/word/2010/wordprocessingDrawing" xmlns:wp="http://schemas.openxmlformats.org/drawingml/2006/wordprocessingDrawing" xmlns:w10="urn:schemas-microsoft-com:office:word" xmlns:w="http://schemas.openxmlformats.org/wordprocessingml/2006/main" xmlns:w14="http://schemas.microsoft.com/office/word/2010/wordml" xmlns:w15="http://schemas.microsoft.com/office/word/2012/wordml" xmlns:w16se="http://schemas.microsoft.com/office/word/2015/wordml/symex" xmlns:wpg="http://schemas.microsoft.com/office/word/2010/wordprocessingGroup" xmlns:wpi="http://schemas.microsoft.com/office/word/2010/wordprocessingInk" xmlns:wne="http://schemas.microsoft.com/office/word/2006/wordml" xmlns:wps="http://schemas.microsoft.com/office/word/2010/wordprocessingShape" mc:Ignorable="w14 w15 w16se wp14">
+<w:ftr xmlns:wpc="http://schemas.microsoft.com/office/word/2010/wordprocessingCanvas" xmlns:cx="http://schemas.microsoft.com/office/drawing/2014/chartex" xmlns:cx1="http://schemas.microsoft.com/office/drawing/2015/9/8/chartex" xmlns:mc="http://schemas.openxmlformats.org/markup-compatibility/2006" xmlns:o="urn:schemas-microsoft-com:office:office" xmlns:r="http://schemas.openxmlformats.org/officeDocument/2006/relationships" xmlns:m="http://schemas.openxmlformats.org/officeDocument/2006/math" xmlns:v="urn:schemas-microsoft-com:vml" xmlns:wp14="http://schemas.microsoft.com/office/word/2010/wordprocessingDrawing" xmlns:wp="http://schemas.openxmlformats.org/drawingml/2006/wordprocessingDrawing" xmlns:w10="urn:schemas-microsoft-com:office:word" xmlns:w="http://schemas.openxmlformats.org/wordprocessingml/2006/main" xmlns:w14="http://schemas.microsoft.com/office/word/2010/wordml" xmlns:w15="http://schemas.microsoft.com/office/word/2012/wordml" xmlns:w16se="http://schemas.microsoft.com/office/word/2015/wordml/symex" xmlns:wpg="http://schemas.microsoft.com/office/word/2010/wordprocessingGroup" xmlns:wpi="http://schemas.microsoft.com/office/word/2010/wordprocessingInk" xmlns:wne="http://schemas.microsoft.com/office/word/2006/wordml" xmlns:wps="http://schemas.microsoft.com/office/word/2010/wordprocessingShape" mc:Ignorable="w14 w15 w16se wp14">
   <w:p>
     <w:pPr>
       <w:tabs>
@@ -1102,7 +1135,7 @@
 </file>
 
 <file path=word/footer3.xml><?xml version="1.0" encoding="utf-8"?>
-<w:ftr xmlns:wpc="http://schemas.microsoft.com/office/word/2010/wordprocessingCanvas" xmlns:cx="http://schemas.microsoft.com/office/drawing/2014/chartex" xmlns:mc="http://schemas.openxmlformats.org/markup-compatibility/2006" xmlns:o="urn:schemas-microsoft-com:office:office" xmlns:r="http://schemas.openxmlformats.org/officeDocument/2006/relationships" xmlns:m="http://schemas.openxmlformats.org/officeDocument/2006/math" xmlns:v="urn:schemas-microsoft-com:vml" xmlns:wp14="http://schemas.microsoft.com/office/word/2010/wordprocessingDrawing" xmlns:wp="http://schemas.openxmlformats.org/drawingml/2006/wordprocessingDrawing" xmlns:w10="urn:schemas-microsoft-com:office:word" xmlns:w="http://schemas.openxmlformats.org/wordprocessingml/2006/main" xmlns:w14="http://schemas.microsoft.com/office/word/2010/wordml" xmlns:w15="http://schemas.microsoft.com/office/word/2012/wordml" xmlns:w16se="http://schemas.microsoft.com/office/word/2015/wordml/symex" xmlns:wpg="http://schemas.microsoft.com/office/word/2010/wordprocessingGroup" xmlns:wpi="http://schemas.microsoft.com/office/word/2010/wordprocessingInk" xmlns:wne="http://schemas.microsoft.com/office/word/2006/wordml" xmlns:wps="http://schemas.microsoft.com/office/word/2010/wordprocessingShape" mc:Ignorable="w14 w15 w16se wp14">
+<w:ftr xmlns:wpc="http://schemas.microsoft.com/office/word/2010/wordprocessingCanvas" xmlns:cx="http://schemas.microsoft.com/office/drawing/2014/chartex" xmlns:cx1="http://schemas.microsoft.com/office/drawing/2015/9/8/chartex" xmlns:mc="http://schemas.openxmlformats.org/markup-compatibility/2006" xmlns:o="urn:schemas-microsoft-com:office:office" xmlns:r="http://schemas.openxmlformats.org/officeDocument/2006/relationships" xmlns:m="http://schemas.openxmlformats.org/officeDocument/2006/math" xmlns:v="urn:schemas-microsoft-com:vml" xmlns:wp14="http://schemas.microsoft.com/office/word/2010/wordprocessingDrawing" xmlns:wp="http://schemas.openxmlformats.org/drawingml/2006/wordprocessingDrawing" xmlns:w10="urn:schemas-microsoft-com:office:word" xmlns:w="http://schemas.openxmlformats.org/wordprocessingml/2006/main" xmlns:w14="http://schemas.microsoft.com/office/word/2010/wordml" xmlns:w15="http://schemas.microsoft.com/office/word/2012/wordml" xmlns:w16se="http://schemas.microsoft.com/office/word/2015/wordml/symex" xmlns:wpg="http://schemas.microsoft.com/office/word/2010/wordprocessingGroup" xmlns:wpi="http://schemas.microsoft.com/office/word/2010/wordprocessingInk" xmlns:wne="http://schemas.microsoft.com/office/word/2006/wordml" xmlns:wps="http://schemas.microsoft.com/office/word/2010/wordprocessingShape" mc:Ignorable="w14 w15 w16se wp14">
   <w:p>
     <w:pPr>
       <w:tabs>
@@ -1160,7 +1193,7 @@
 </file>
 
 <file path=word/footnotes.xml><?xml version="1.0" encoding="utf-8"?>
-<w:footnotes xmlns:wpc="http://schemas.microsoft.com/office/word/2010/wordprocessingCanvas" xmlns:cx="http://schemas.microsoft.com/office/drawing/2014/chartex" xmlns:mc="http://schemas.openxmlformats.org/markup-compatibility/2006" xmlns:o="urn:schemas-microsoft-com:office:office" xmlns:r="http://schemas.openxmlformats.org/officeDocument/2006/relationships" xmlns:m="http://schemas.openxmlformats.org/officeDocument/2006/math" xmlns:v="urn:schemas-microsoft-com:vml" xmlns:wp14="http://schemas.microsoft.com/office/word/2010/wordprocessingDrawing" xmlns:wp="http://schemas.openxmlformats.org/drawingml/2006/wordprocessingDrawing" xmlns:w10="urn:schemas-microsoft-com:office:word" xmlns:w="http://schemas.openxmlformats.org/wordprocessingml/2006/main" xmlns:w14="http://schemas.microsoft.com/office/word/2010/wordml" xmlns:w15="http://schemas.microsoft.com/office/word/2012/wordml" xmlns:w16se="http://schemas.microsoft.com/office/word/2015/wordml/symex" xmlns:wpg="http://schemas.microsoft.com/office/word/2010/wordprocessingGroup" xmlns:wpi="http://schemas.microsoft.com/office/word/2010/wordprocessingInk" xmlns:wne="http://schemas.microsoft.com/office/word/2006/wordml" xmlns:wps="http://schemas.microsoft.com/office/word/2010/wordprocessingShape" mc:Ignorable="w14 w15 w16se wp14">
+<w:footnotes xmlns:wpc="http://schemas.microsoft.com/office/word/2010/wordprocessingCanvas" xmlns:cx="http://schemas.microsoft.com/office/drawing/2014/chartex" xmlns:cx1="http://schemas.microsoft.com/office/drawing/2015/9/8/chartex" xmlns:mc="http://schemas.openxmlformats.org/markup-compatibility/2006" xmlns:o="urn:schemas-microsoft-com:office:office" xmlns:r="http://schemas.openxmlformats.org/officeDocument/2006/relationships" xmlns:m="http://schemas.openxmlformats.org/officeDocument/2006/math" xmlns:v="urn:schemas-microsoft-com:vml" xmlns:wp14="http://schemas.microsoft.com/office/word/2010/wordprocessingDrawing" xmlns:wp="http://schemas.openxmlformats.org/drawingml/2006/wordprocessingDrawing" xmlns:w10="urn:schemas-microsoft-com:office:word" xmlns:w="http://schemas.openxmlformats.org/wordprocessingml/2006/main" xmlns:w14="http://schemas.microsoft.com/office/word/2010/wordml" xmlns:w15="http://schemas.microsoft.com/office/word/2012/wordml" xmlns:w16se="http://schemas.microsoft.com/office/word/2015/wordml/symex" xmlns:wpg="http://schemas.microsoft.com/office/word/2010/wordprocessingGroup" xmlns:wpi="http://schemas.microsoft.com/office/word/2010/wordprocessingInk" xmlns:wne="http://schemas.microsoft.com/office/word/2006/wordml" xmlns:wps="http://schemas.microsoft.com/office/word/2010/wordprocessingShape" mc:Ignorable="w14 w15 w16se wp14">
   <w:footnote w:type="separator" w:id="-1">
     <w:p>
       <w:pPr>
@@ -1185,7 +1218,7 @@
 </file>
 
 <file path=word/numbering.xml><?xml version="1.0" encoding="utf-8"?>
-<w:numbering xmlns:wpc="http://schemas.microsoft.com/office/word/2010/wordprocessingCanvas" xmlns:cx="http://schemas.microsoft.com/office/drawing/2014/chartex" xmlns:mc="http://schemas.openxmlformats.org/markup-compatibility/2006" xmlns:o="urn:schemas-microsoft-com:office:office" xmlns:r="http://schemas.openxmlformats.org/officeDocument/2006/relationships" xmlns:m="http://schemas.openxmlformats.org/officeDocument/2006/math" xmlns:v="urn:schemas-microsoft-com:vml" xmlns:wp14="http://schemas.microsoft.com/office/word/2010/wordprocessingDrawing" xmlns:wp="http://schemas.openxmlformats.org/drawingml/2006/wordprocessingDrawing" xmlns:w10="urn:schemas-microsoft-com:office:word" xmlns:w="http://schemas.openxmlformats.org/wordprocessingml/2006/main" xmlns:w14="http://schemas.microsoft.com/office/word/2010/wordml" xmlns:w15="http://schemas.microsoft.com/office/word/2012/wordml" xmlns:w16se="http://schemas.microsoft.com/office/word/2015/wordml/symex" xmlns:wpg="http://schemas.microsoft.com/office/word/2010/wordprocessingGroup" xmlns:wpi="http://schemas.microsoft.com/office/word/2010/wordprocessingInk" xmlns:wne="http://schemas.microsoft.com/office/word/2006/wordml" xmlns:wps="http://schemas.microsoft.com/office/word/2010/wordprocessingShape" mc:Ignorable="w14 w15 w16se wp14">
+<w:numbering xmlns:wpc="http://schemas.microsoft.com/office/word/2010/wordprocessingCanvas" xmlns:cx="http://schemas.microsoft.com/office/drawing/2014/chartex" xmlns:cx1="http://schemas.microsoft.com/office/drawing/2015/9/8/chartex" xmlns:mc="http://schemas.openxmlformats.org/markup-compatibility/2006" xmlns:o="urn:schemas-microsoft-com:office:office" xmlns:r="http://schemas.openxmlformats.org/officeDocument/2006/relationships" xmlns:m="http://schemas.openxmlformats.org/officeDocument/2006/math" xmlns:v="urn:schemas-microsoft-com:vml" xmlns:wp14="http://schemas.microsoft.com/office/word/2010/wordprocessingDrawing" xmlns:wp="http://schemas.openxmlformats.org/drawingml/2006/wordprocessingDrawing" xmlns:w10="urn:schemas-microsoft-com:office:word" xmlns:w="http://schemas.openxmlformats.org/wordprocessingml/2006/main" xmlns:w14="http://schemas.microsoft.com/office/word/2010/wordml" xmlns:w15="http://schemas.microsoft.com/office/word/2012/wordml" xmlns:w16se="http://schemas.microsoft.com/office/word/2015/wordml/symex" xmlns:wpg="http://schemas.microsoft.com/office/word/2010/wordprocessingGroup" xmlns:wpi="http://schemas.microsoft.com/office/word/2010/wordprocessingInk" xmlns:wne="http://schemas.microsoft.com/office/word/2006/wordml" xmlns:wps="http://schemas.microsoft.com/office/word/2010/wordprocessingShape" mc:Ignorable="w14 w15 w16se wp14">
   <w:abstractNum w:abstractNumId="0" w15:restartNumberingAfterBreak="0">
     <w:nsid w:val="0CE8597D"/>
     <w:multiLevelType w:val="hybridMultilevel"/>

</xml_diff>